<commit_message>
dangtq sửa quy trình đơn
</commit_message>
<xml_diff>
--- a/Business/Trao đổi với khách hàng/07072018.docx
+++ b/Business/Trao đổi với khách hàng/07072018.docx
@@ -149,16 +149,12 @@
         </w:numPr>
       </w:pPr>
       <w:r>
-        <w:t>nộp đơn: nhập ngày nộp</w:t>
-      </w:r>
-      <w:r>
-        <w:t>, tải file copy lên</w:t>
-      </w:r>
-      <w:r>
-        <w:t xml:space="preserve"> -&gt; ấn ok</w:t>
-      </w:r>
-      <w:r>
-        <w:t xml:space="preserve"> thì chuyển trạng thái và gửi email cho khách hàng (đính kèm 2 file: </w:t>
+        <w:t xml:space="preserve">nộp đơn: </w:t>
+      </w:r>
+      <w:bookmarkStart w:id="0" w:name="_GoBack"/>
+      <w:bookmarkEnd w:id="0"/>
+      <w:r>
+        <w:t xml:space="preserve">khách hàng (đính kèm 2 file: </w:t>
       </w:r>
       <w:r>
         <w:t>advice filing + bản tải)</w:t>
@@ -269,10 +265,7 @@
         <w:t>Nhập số đơn -&lt; tự đông fill thông tin chủ đơn</w:t>
       </w:r>
     </w:p>
-    <w:p>
-      <w:bookmarkStart w:id="0" w:name="_GoBack"/>
-      <w:bookmarkEnd w:id="0"/>
-    </w:p>
+    <w:p/>
     <w:p/>
     <w:sectPr>
       <w:pgSz w:w="12240" w:h="15840"/>

</xml_diff>